<commit_message>
Remove tracked .DS_Store files
</commit_message>
<xml_diff>
--- a/Plotter - Summary.docx
+++ b/Plotter - Summary.docx
@@ -2,7 +2,419 @@
 <file path=word/document.xml><?xml version="1.0" encoding="utf-8"?>
 <w:document xmlns:wpc="http://schemas.microsoft.com/office/word/2010/wordprocessingCanvas" xmlns:cx="http://schemas.microsoft.com/office/drawing/2014/chartex" xmlns:cx1="http://schemas.microsoft.com/office/drawing/2015/9/8/chartex" xmlns:cx2="http://schemas.microsoft.com/office/drawing/2015/10/21/chartex" xmlns:cx3="http://schemas.microsoft.com/office/drawing/2016/5/9/chartex" xmlns:cx4="http://schemas.microsoft.com/office/drawing/2016/5/10/chartex" xmlns:cx5="http://schemas.microsoft.com/office/drawing/2016/5/11/chartex" xmlns:cx6="http://schemas.microsoft.com/office/drawing/2016/5/12/chartex" xmlns:cx7="http://schemas.microsoft.com/office/drawing/2016/5/13/chartex" xmlns:cx8="http://schemas.microsoft.com/office/drawing/2016/5/14/chartex" xmlns:mc="http://schemas.openxmlformats.org/markup-compatibility/2006" xmlns:aink="http://schemas.microsoft.com/office/drawing/2016/ink" xmlns:am3d="http://schemas.microsoft.com/office/drawing/2017/model3d" xmlns:o="urn:schemas-microsoft-com:office:office" xmlns:oel="http://schemas.microsoft.com/office/2019/extlst" xmlns:r="http://schemas.openxmlformats.org/officeDocument/2006/relationships" xmlns:m="http://schemas.openxmlformats.org/officeDocument/2006/math" xmlns:v="urn:schemas-microsoft-com:vml" xmlns:wp14="http://schemas.microsoft.com/office/word/2010/wordprocessingDrawing" xmlns:wp="http://schemas.openxmlformats.org/drawingml/2006/wordprocessingDrawing" xmlns:w10="urn:schemas-microsoft-com:office:word" xmlns:w="http://schemas.openxmlformats.org/wordprocessingml/2006/main" xmlns:w14="http://schemas.microsoft.com/office/word/2010/wordml" xmlns:w15="http://schemas.microsoft.com/office/word/2012/wordml" xmlns:w16cex="http://schemas.microsoft.com/office/word/2018/wordml/cex" xmlns:w16cid="http://schemas.microsoft.com/office/word/2016/wordml/cid" xmlns:w16="http://schemas.microsoft.com/office/word/2018/wordml" xmlns:w16du="http://schemas.microsoft.com/office/word/2023/wordml/word16du" xmlns:w16sdtdh="http://schemas.microsoft.com/office/word/2020/wordml/sdtdatahash" xmlns:w16sdtfl="http://schemas.microsoft.com/office/word/2024/wordml/sdtformatlock" xmlns:w16se="http://schemas.microsoft.com/office/word/2015/wordml/symex" xmlns:wpg="http://schemas.microsoft.com/office/word/2010/wordprocessingGroup" xmlns:wpi="http://schemas.microsoft.com/office/word/2010/wordprocessingInk" xmlns:wne="http://schemas.microsoft.com/office/word/2006/wordml" xmlns:wps="http://schemas.microsoft.com/office/word/2010/wordprocessingShape" mc:Ignorable="w14 w15 w16se w16cid w16 w16cex w16sdtdh w16sdtfl w16du wp14">
   <w:body>
-    <w:p/>
+    <w:p>
+      <w:pPr>
+        <w:snapToGrid w:val="0"/>
+        <w:spacing w:after="0" w:line="240" w:lineRule="auto"/>
+        <w:contextualSpacing/>
+      </w:pPr>
+      <w:r>
+        <w:t>Summary: Plotter Simulator Project</w:t>
+      </w:r>
+    </w:p>
+    <w:p>
+      <w:pPr>
+        <w:snapToGrid w:val="0"/>
+        <w:spacing w:after="0" w:line="240" w:lineRule="auto"/>
+        <w:contextualSpacing/>
+      </w:pPr>
+    </w:p>
+    <w:p>
+      <w:pPr>
+        <w:snapToGrid w:val="0"/>
+        <w:spacing w:after="0" w:line="240" w:lineRule="auto"/>
+        <w:contextualSpacing/>
+      </w:pPr>
+      <w:r>
+        <w:t xml:space="preserve">GitHub </w:t>
+      </w:r>
+      <w:hyperlink r:id="rId5" w:history="1">
+        <w:r>
+          <w:rPr>
+            <w:rStyle w:val="Hyperlink"/>
+          </w:rPr>
+          <w:t>repository</w:t>
+        </w:r>
+      </w:hyperlink>
+    </w:p>
+    <w:p>
+      <w:pPr>
+        <w:snapToGrid w:val="0"/>
+        <w:spacing w:after="0" w:line="240" w:lineRule="auto"/>
+        <w:contextualSpacing/>
+      </w:pPr>
+    </w:p>
+    <w:p>
+      <w:pPr>
+        <w:snapToGrid w:val="0"/>
+        <w:spacing w:after="0" w:line="240" w:lineRule="auto"/>
+        <w:contextualSpacing/>
+      </w:pPr>
+      <w:hyperlink r:id="rId6" w:anchor="project-structure" w:history="1">
+        <w:r>
+          <w:rPr>
+            <w:rStyle w:val="Hyperlink"/>
+          </w:rPr>
+          <w:t>Project Structure</w:t>
+        </w:r>
+      </w:hyperlink>
+    </w:p>
+    <w:p>
+      <w:pPr>
+        <w:snapToGrid w:val="0"/>
+        <w:spacing w:after="0" w:line="240" w:lineRule="auto"/>
+        <w:contextualSpacing/>
+      </w:pPr>
+    </w:p>
+    <w:p>
+      <w:pPr>
+        <w:snapToGrid w:val="0"/>
+        <w:spacing w:after="0" w:line="240" w:lineRule="auto"/>
+        <w:contextualSpacing/>
+      </w:pPr>
+      <w:r>
+        <w:t xml:space="preserve">Algorithms </w:t>
+      </w:r>
+      <w:r>
+        <w:t>implemented</w:t>
+      </w:r>
+      <w:r>
+        <w:t>:</w:t>
+      </w:r>
+    </w:p>
+    <w:p>
+      <w:pPr>
+        <w:pStyle w:val="ListParagraph"/>
+        <w:numPr>
+          <w:ilvl w:val="1"/>
+          <w:numId w:val="2"/>
+        </w:numPr>
+        <w:snapToGrid w:val="0"/>
+        <w:spacing w:after="0" w:line="240" w:lineRule="auto"/>
+        <w:ind w:left="720"/>
+      </w:pPr>
+      <w:r>
+        <w:t>Brute Force</w:t>
+      </w:r>
+    </w:p>
+    <w:p>
+      <w:pPr>
+        <w:pStyle w:val="ListParagraph"/>
+        <w:numPr>
+          <w:ilvl w:val="1"/>
+          <w:numId w:val="2"/>
+        </w:numPr>
+        <w:snapToGrid w:val="0"/>
+        <w:spacing w:after="0" w:line="240" w:lineRule="auto"/>
+        <w:ind w:left="720"/>
+      </w:pPr>
+      <w:r>
+        <w:t>Greedy</w:t>
+      </w:r>
+      <w:r>
+        <w:t xml:space="preserve"> </w:t>
+      </w:r>
+      <w:r>
+        <w:t>Algorithm</w:t>
+      </w:r>
+      <w:r>
+        <w:t xml:space="preserve"> with Grid Search</w:t>
+      </w:r>
+      <w:r>
+        <w:t xml:space="preserve"> (good for large N)</w:t>
+      </w:r>
+    </w:p>
+    <w:p>
+      <w:pPr>
+        <w:pStyle w:val="ListParagraph"/>
+        <w:numPr>
+          <w:ilvl w:val="1"/>
+          <w:numId w:val="2"/>
+        </w:numPr>
+        <w:snapToGrid w:val="0"/>
+        <w:spacing w:after="0" w:line="240" w:lineRule="auto"/>
+        <w:ind w:left="720"/>
+      </w:pPr>
+      <w:r>
+        <w:t>KD Tree Nearest Neighbor</w:t>
+      </w:r>
+      <w:r>
+        <w:t xml:space="preserve"> (mentioned briefly during the interview)</w:t>
+      </w:r>
+    </w:p>
+    <w:p>
+      <w:pPr>
+        <w:pStyle w:val="ListParagraph"/>
+        <w:numPr>
+          <w:ilvl w:val="1"/>
+          <w:numId w:val="2"/>
+        </w:numPr>
+        <w:snapToGrid w:val="0"/>
+        <w:spacing w:after="0" w:line="240" w:lineRule="auto"/>
+        <w:ind w:left="720"/>
+      </w:pPr>
+      <w:r>
+        <w:t>R</w:t>
+      </w:r>
+      <w:r>
+        <w:t xml:space="preserve"> Tree Nearest Neighbor</w:t>
+      </w:r>
+      <w:r>
+        <w:t xml:space="preserve"> </w:t>
+      </w:r>
+      <w:r>
+        <w:t>(mentioned briefly during the interview)</w:t>
+      </w:r>
+    </w:p>
+    <w:p>
+      <w:pPr>
+        <w:snapToGrid w:val="0"/>
+        <w:spacing w:after="0" w:line="240" w:lineRule="auto"/>
+      </w:pPr>
+      <w:r>
+        <w:t xml:space="preserve">See </w:t>
+      </w:r>
+      <w:hyperlink r:id="rId7" w:history="1">
+        <w:r>
+          <w:rPr>
+            <w:rStyle w:val="Hyperlink"/>
+            <w:rFonts w:ascii="American Typewriter" w:hAnsi="American Typewriter"/>
+          </w:rPr>
+          <w:t>algori</w:t>
+        </w:r>
+        <w:r>
+          <w:rPr>
+            <w:rStyle w:val="Hyperlink"/>
+            <w:rFonts w:ascii="American Typewriter" w:hAnsi="American Typewriter"/>
+          </w:rPr>
+          <w:t>t</w:t>
+        </w:r>
+        <w:r>
+          <w:rPr>
+            <w:rStyle w:val="Hyperlink"/>
+            <w:rFonts w:ascii="American Typewriter" w:hAnsi="American Typewriter"/>
+          </w:rPr>
+          <w:t>hm.py</w:t>
+        </w:r>
+      </w:hyperlink>
+      <w:r>
+        <w:t xml:space="preserve"> for implementations</w:t>
+      </w:r>
+      <w:r>
+        <w:t>.</w:t>
+      </w:r>
+    </w:p>
+    <w:p>
+      <w:pPr>
+        <w:snapToGrid w:val="0"/>
+        <w:spacing w:after="0" w:line="240" w:lineRule="auto"/>
+        <w:contextualSpacing/>
+      </w:pPr>
+    </w:p>
+    <w:p>
+      <w:pPr>
+        <w:snapToGrid w:val="0"/>
+        <w:spacing w:after="0" w:line="240" w:lineRule="auto"/>
+        <w:contextualSpacing/>
+      </w:pPr>
+      <w:r>
+        <w:t xml:space="preserve">Simulator </w:t>
+      </w:r>
+      <w:r>
+        <w:t>m</w:t>
+      </w:r>
+      <w:r>
+        <w:t>odes:</w:t>
+      </w:r>
+    </w:p>
+    <w:p>
+      <w:pPr>
+        <w:pStyle w:val="ListParagraph"/>
+        <w:numPr>
+          <w:ilvl w:val="1"/>
+          <w:numId w:val="4"/>
+        </w:numPr>
+        <w:snapToGrid w:val="0"/>
+        <w:spacing w:after="0" w:line="240" w:lineRule="auto"/>
+        <w:ind w:left="720"/>
+      </w:pPr>
+      <w:r>
+        <w:t xml:space="preserve">Direct </w:t>
+      </w:r>
+      <w:proofErr w:type="gramStart"/>
+      <w:r>
+        <w:t>–  Pen</w:t>
+      </w:r>
+      <w:proofErr w:type="gramEnd"/>
+      <w:r>
+        <w:t xml:space="preserve"> moves in an arbitrary direction with a set speed.</w:t>
+      </w:r>
+    </w:p>
+    <w:p>
+      <w:pPr>
+        <w:pStyle w:val="ListParagraph"/>
+        <w:numPr>
+          <w:ilvl w:val="1"/>
+          <w:numId w:val="4"/>
+        </w:numPr>
+        <w:snapToGrid w:val="0"/>
+        <w:spacing w:after="0" w:line="240" w:lineRule="auto"/>
+        <w:ind w:left="720"/>
+      </w:pPr>
+      <w:r>
+        <w:t>Independent – X &amp; Y arms move independently, each with a</w:t>
+      </w:r>
+      <w:r>
+        <w:t>n</w:t>
+      </w:r>
+      <w:r>
+        <w:t xml:space="preserve"> identical speed limit. For motion in non-45-degree directions, one arm needs to slow down to accommodate the overall direction</w:t>
+      </w:r>
+      <w:r>
+        <w:t>.</w:t>
+      </w:r>
+    </w:p>
+    <w:p>
+      <w:pPr>
+        <w:snapToGrid w:val="0"/>
+        <w:spacing w:after="0" w:line="240" w:lineRule="auto"/>
+      </w:pPr>
+    </w:p>
+    <w:p>
+      <w:pPr>
+        <w:snapToGrid w:val="0"/>
+        <w:spacing w:after="0" w:line="240" w:lineRule="auto"/>
+      </w:pPr>
+      <w:r>
+        <w:t xml:space="preserve">Scenarios </w:t>
+      </w:r>
+      <w:r>
+        <w:t>s</w:t>
+      </w:r>
+      <w:r>
+        <w:t>imulated:</w:t>
+      </w:r>
+    </w:p>
+    <w:p>
+      <w:pPr>
+        <w:pStyle w:val="ListParagraph"/>
+        <w:numPr>
+          <w:ilvl w:val="1"/>
+          <w:numId w:val="4"/>
+        </w:numPr>
+        <w:snapToGrid w:val="0"/>
+        <w:spacing w:after="0" w:line="240" w:lineRule="auto"/>
+        <w:ind w:left="720"/>
+      </w:pPr>
+      <w:r>
+        <w:t>Random segments</w:t>
+      </w:r>
+    </w:p>
+    <w:p>
+      <w:pPr>
+        <w:pStyle w:val="ListParagraph"/>
+        <w:numPr>
+          <w:ilvl w:val="1"/>
+          <w:numId w:val="4"/>
+        </w:numPr>
+        <w:snapToGrid w:val="0"/>
+        <w:spacing w:after="0" w:line="240" w:lineRule="auto"/>
+        <w:ind w:left="720"/>
+      </w:pPr>
+      <w:r>
+        <w:t>Random segments with end points near the edges of the canvas</w:t>
+      </w:r>
+    </w:p>
+    <w:p>
+      <w:pPr>
+        <w:pStyle w:val="ListParagraph"/>
+        <w:numPr>
+          <w:ilvl w:val="1"/>
+          <w:numId w:val="4"/>
+        </w:numPr>
+        <w:snapToGrid w:val="0"/>
+        <w:spacing w:after="0" w:line="240" w:lineRule="auto"/>
+        <w:ind w:left="720"/>
+      </w:pPr>
+      <w:r>
+        <w:t>A smiley face</w:t>
+      </w:r>
+    </w:p>
+    <w:p>
+      <w:pPr>
+        <w:snapToGrid w:val="0"/>
+        <w:spacing w:after="0" w:line="240" w:lineRule="auto"/>
+      </w:pPr>
+    </w:p>
+    <w:p>
+      <w:pPr>
+        <w:snapToGrid w:val="0"/>
+        <w:spacing w:after="0" w:line="240" w:lineRule="auto"/>
+      </w:pPr>
+      <w:r>
+        <w:t xml:space="preserve">Simulation </w:t>
+      </w:r>
+      <w:r>
+        <w:t>a</w:t>
+      </w:r>
+      <w:r>
+        <w:t>nimations</w:t>
+      </w:r>
+      <w:r>
+        <w:t xml:space="preserve"> </w:t>
+      </w:r>
+      <w:r>
+        <w:t xml:space="preserve">uploaded to my </w:t>
+      </w:r>
+      <w:hyperlink r:id="rId8" w:history="1">
+        <w:r>
+          <w:rPr>
+            <w:rStyle w:val="Hyperlink"/>
+          </w:rPr>
+          <w:t>Dropbox</w:t>
+        </w:r>
+      </w:hyperlink>
+      <w:r>
+        <w:t xml:space="preserve"> for easier view</w:t>
+      </w:r>
+      <w:r>
+        <w:t>ing</w:t>
+      </w:r>
+      <w:r>
+        <w:t xml:space="preserve">, also available on </w:t>
+      </w:r>
+      <w:r>
+        <w:t>GitHub</w:t>
+      </w:r>
+    </w:p>
+    <w:p>
+      <w:pPr>
+        <w:pStyle w:val="ListParagraph"/>
+        <w:numPr>
+          <w:ilvl w:val="0"/>
+          <w:numId w:val="5"/>
+        </w:numPr>
+        <w:snapToGrid w:val="0"/>
+        <w:spacing w:after="0" w:line="240" w:lineRule="auto"/>
+      </w:pPr>
+      <w:r>
+        <w:t>The filenames denote the scenario simulated and the simulator mode.</w:t>
+      </w:r>
+    </w:p>
+    <w:p>
+      <w:pPr>
+        <w:pStyle w:val="ListParagraph"/>
+        <w:numPr>
+          <w:ilvl w:val="0"/>
+          <w:numId w:val="5"/>
+        </w:numPr>
+        <w:snapToGrid w:val="0"/>
+        <w:spacing w:after="0" w:line="240" w:lineRule="auto"/>
+      </w:pPr>
+      <w:r>
+        <w:t>Helped me identify a significant bug in implementing the nearest neighbor search.</w:t>
+      </w:r>
+    </w:p>
     <w:sectPr>
       <w:pgSz w:w="12240" w:h="15840"/>
       <w:pgMar w:top="1440" w:right="1440" w:bottom="1440" w:left="1440" w:header="720" w:footer="720" w:gutter="0"/>
@@ -11,6 +423,591 @@
     </w:sectPr>
   </w:body>
 </w:document>
+</file>
+
+<file path=word/numbering.xml><?xml version="1.0" encoding="utf-8"?>
+<w:numbering xmlns:wpc="http://schemas.microsoft.com/office/word/2010/wordprocessingCanvas" xmlns:cx="http://schemas.microsoft.com/office/drawing/2014/chartex" xmlns:cx1="http://schemas.microsoft.com/office/drawing/2015/9/8/chartex" xmlns:cx2="http://schemas.microsoft.com/office/drawing/2015/10/21/chartex" xmlns:cx3="http://schemas.microsoft.com/office/drawing/2016/5/9/chartex" xmlns:cx4="http://schemas.microsoft.com/office/drawing/2016/5/10/chartex" xmlns:cx5="http://schemas.microsoft.com/office/drawing/2016/5/11/chartex" xmlns:cx6="http://schemas.microsoft.com/office/drawing/2016/5/12/chartex" xmlns:cx7="http://schemas.microsoft.com/office/drawing/2016/5/13/chartex" xmlns:cx8="http://schemas.microsoft.com/office/drawing/2016/5/14/chartex" xmlns:mc="http://schemas.openxmlformats.org/markup-compatibility/2006" xmlns:aink="http://schemas.microsoft.com/office/drawing/2016/ink" xmlns:am3d="http://schemas.microsoft.com/office/drawing/2017/model3d" xmlns:o="urn:schemas-microsoft-com:office:office" xmlns:oel="http://schemas.microsoft.com/office/2019/extlst" xmlns:r="http://schemas.openxmlformats.org/officeDocument/2006/relationships" xmlns:m="http://schemas.openxmlformats.org/officeDocument/2006/math" xmlns:v="urn:schemas-microsoft-com:vml" xmlns:wp14="http://schemas.microsoft.com/office/word/2010/wordprocessingDrawing" xmlns:wp="http://schemas.openxmlformats.org/drawingml/2006/wordprocessingDrawing" xmlns:w10="urn:schemas-microsoft-com:office:word" xmlns:w="http://schemas.openxmlformats.org/wordprocessingml/2006/main" xmlns:w14="http://schemas.microsoft.com/office/word/2010/wordml" xmlns:w15="http://schemas.microsoft.com/office/word/2012/wordml" xmlns:w16cex="http://schemas.microsoft.com/office/word/2018/wordml/cex" xmlns:w16cid="http://schemas.microsoft.com/office/word/2016/wordml/cid" xmlns:w16="http://schemas.microsoft.com/office/word/2018/wordml" xmlns:w16du="http://schemas.microsoft.com/office/word/2023/wordml/word16du" xmlns:w16sdtdh="http://schemas.microsoft.com/office/word/2020/wordml/sdtdatahash" xmlns:w16sdtfl="http://schemas.microsoft.com/office/word/2024/wordml/sdtformatlock" xmlns:w16se="http://schemas.microsoft.com/office/word/2015/wordml/symex" xmlns:wpg="http://schemas.microsoft.com/office/word/2010/wordprocessingGroup" xmlns:wpi="http://schemas.microsoft.com/office/word/2010/wordprocessingInk" xmlns:wne="http://schemas.microsoft.com/office/word/2006/wordml" xmlns:wps="http://schemas.microsoft.com/office/word/2010/wordprocessingShape" mc:Ignorable="w14 w15 w16se w16cid w16 w16cex w16sdtdh w16sdtfl w16du wp14">
+  <w:abstractNum w:abstractNumId="0" w15:restartNumberingAfterBreak="0">
+    <w:nsid w:val="17FF5510"/>
+    <w:multiLevelType w:val="hybridMultilevel"/>
+    <w:tmpl w:val="393AD268"/>
+    <w:lvl w:ilvl="0" w:tplc="04090001">
+      <w:start w:val="1"/>
+      <w:numFmt w:val="bullet"/>
+      <w:lvlText w:val=""/>
+      <w:lvlJc w:val="left"/>
+      <w:pPr>
+        <w:ind w:left="720" w:hanging="360"/>
+      </w:pPr>
+      <w:rPr>
+        <w:rFonts w:ascii="Symbol" w:hAnsi="Symbol" w:hint="default"/>
+      </w:rPr>
+    </w:lvl>
+    <w:lvl w:ilvl="1" w:tplc="04090003" w:tentative="1">
+      <w:start w:val="1"/>
+      <w:numFmt w:val="bullet"/>
+      <w:lvlText w:val="o"/>
+      <w:lvlJc w:val="left"/>
+      <w:pPr>
+        <w:ind w:left="1440" w:hanging="360"/>
+      </w:pPr>
+      <w:rPr>
+        <w:rFonts w:ascii="Courier New" w:hAnsi="Courier New" w:cs="Courier New" w:hint="default"/>
+      </w:rPr>
+    </w:lvl>
+    <w:lvl w:ilvl="2" w:tplc="04090005" w:tentative="1">
+      <w:start w:val="1"/>
+      <w:numFmt w:val="bullet"/>
+      <w:lvlText w:val=""/>
+      <w:lvlJc w:val="left"/>
+      <w:pPr>
+        <w:ind w:left="2160" w:hanging="360"/>
+      </w:pPr>
+      <w:rPr>
+        <w:rFonts w:ascii="Wingdings" w:hAnsi="Wingdings" w:hint="default"/>
+      </w:rPr>
+    </w:lvl>
+    <w:lvl w:ilvl="3" w:tplc="04090001" w:tentative="1">
+      <w:start w:val="1"/>
+      <w:numFmt w:val="bullet"/>
+      <w:lvlText w:val=""/>
+      <w:lvlJc w:val="left"/>
+      <w:pPr>
+        <w:ind w:left="2880" w:hanging="360"/>
+      </w:pPr>
+      <w:rPr>
+        <w:rFonts w:ascii="Symbol" w:hAnsi="Symbol" w:hint="default"/>
+      </w:rPr>
+    </w:lvl>
+    <w:lvl w:ilvl="4" w:tplc="04090003" w:tentative="1">
+      <w:start w:val="1"/>
+      <w:numFmt w:val="bullet"/>
+      <w:lvlText w:val="o"/>
+      <w:lvlJc w:val="left"/>
+      <w:pPr>
+        <w:ind w:left="3600" w:hanging="360"/>
+      </w:pPr>
+      <w:rPr>
+        <w:rFonts w:ascii="Courier New" w:hAnsi="Courier New" w:cs="Courier New" w:hint="default"/>
+      </w:rPr>
+    </w:lvl>
+    <w:lvl w:ilvl="5" w:tplc="04090005" w:tentative="1">
+      <w:start w:val="1"/>
+      <w:numFmt w:val="bullet"/>
+      <w:lvlText w:val=""/>
+      <w:lvlJc w:val="left"/>
+      <w:pPr>
+        <w:ind w:left="4320" w:hanging="360"/>
+      </w:pPr>
+      <w:rPr>
+        <w:rFonts w:ascii="Wingdings" w:hAnsi="Wingdings" w:hint="default"/>
+      </w:rPr>
+    </w:lvl>
+    <w:lvl w:ilvl="6" w:tplc="04090001" w:tentative="1">
+      <w:start w:val="1"/>
+      <w:numFmt w:val="bullet"/>
+      <w:lvlText w:val=""/>
+      <w:lvlJc w:val="left"/>
+      <w:pPr>
+        <w:ind w:left="5040" w:hanging="360"/>
+      </w:pPr>
+      <w:rPr>
+        <w:rFonts w:ascii="Symbol" w:hAnsi="Symbol" w:hint="default"/>
+      </w:rPr>
+    </w:lvl>
+    <w:lvl w:ilvl="7" w:tplc="04090003" w:tentative="1">
+      <w:start w:val="1"/>
+      <w:numFmt w:val="bullet"/>
+      <w:lvlText w:val="o"/>
+      <w:lvlJc w:val="left"/>
+      <w:pPr>
+        <w:ind w:left="5760" w:hanging="360"/>
+      </w:pPr>
+      <w:rPr>
+        <w:rFonts w:ascii="Courier New" w:hAnsi="Courier New" w:cs="Courier New" w:hint="default"/>
+      </w:rPr>
+    </w:lvl>
+    <w:lvl w:ilvl="8" w:tplc="04090005" w:tentative="1">
+      <w:start w:val="1"/>
+      <w:numFmt w:val="bullet"/>
+      <w:lvlText w:val=""/>
+      <w:lvlJc w:val="left"/>
+      <w:pPr>
+        <w:ind w:left="6480" w:hanging="360"/>
+      </w:pPr>
+      <w:rPr>
+        <w:rFonts w:ascii="Wingdings" w:hAnsi="Wingdings" w:hint="default"/>
+      </w:rPr>
+    </w:lvl>
+  </w:abstractNum>
+  <w:abstractNum w:abstractNumId="1" w15:restartNumberingAfterBreak="0">
+    <w:nsid w:val="195E5414"/>
+    <w:multiLevelType w:val="hybridMultilevel"/>
+    <w:tmpl w:val="F2F68C5E"/>
+    <w:lvl w:ilvl="0" w:tplc="FFFFFFFF">
+      <w:start w:val="1"/>
+      <w:numFmt w:val="bullet"/>
+      <w:lvlText w:val=""/>
+      <w:lvlJc w:val="left"/>
+      <w:pPr>
+        <w:ind w:left="720" w:hanging="360"/>
+      </w:pPr>
+      <w:rPr>
+        <w:rFonts w:ascii="Symbol" w:hAnsi="Symbol" w:hint="default"/>
+      </w:rPr>
+    </w:lvl>
+    <w:lvl w:ilvl="1" w:tplc="04090001">
+      <w:start w:val="1"/>
+      <w:numFmt w:val="bullet"/>
+      <w:lvlText w:val=""/>
+      <w:lvlJc w:val="left"/>
+      <w:pPr>
+        <w:ind w:left="1440" w:hanging="360"/>
+      </w:pPr>
+      <w:rPr>
+        <w:rFonts w:ascii="Symbol" w:hAnsi="Symbol" w:hint="default"/>
+      </w:rPr>
+    </w:lvl>
+    <w:lvl w:ilvl="2" w:tplc="FFFFFFFF" w:tentative="1">
+      <w:start w:val="1"/>
+      <w:numFmt w:val="bullet"/>
+      <w:lvlText w:val=""/>
+      <w:lvlJc w:val="left"/>
+      <w:pPr>
+        <w:ind w:left="2160" w:hanging="360"/>
+      </w:pPr>
+      <w:rPr>
+        <w:rFonts w:ascii="Wingdings" w:hAnsi="Wingdings" w:hint="default"/>
+      </w:rPr>
+    </w:lvl>
+    <w:lvl w:ilvl="3" w:tplc="FFFFFFFF" w:tentative="1">
+      <w:start w:val="1"/>
+      <w:numFmt w:val="bullet"/>
+      <w:lvlText w:val=""/>
+      <w:lvlJc w:val="left"/>
+      <w:pPr>
+        <w:ind w:left="2880" w:hanging="360"/>
+      </w:pPr>
+      <w:rPr>
+        <w:rFonts w:ascii="Symbol" w:hAnsi="Symbol" w:hint="default"/>
+      </w:rPr>
+    </w:lvl>
+    <w:lvl w:ilvl="4" w:tplc="FFFFFFFF" w:tentative="1">
+      <w:start w:val="1"/>
+      <w:numFmt w:val="bullet"/>
+      <w:lvlText w:val="o"/>
+      <w:lvlJc w:val="left"/>
+      <w:pPr>
+        <w:ind w:left="3600" w:hanging="360"/>
+      </w:pPr>
+      <w:rPr>
+        <w:rFonts w:ascii="Courier New" w:hAnsi="Courier New" w:cs="Courier New" w:hint="default"/>
+      </w:rPr>
+    </w:lvl>
+    <w:lvl w:ilvl="5" w:tplc="FFFFFFFF" w:tentative="1">
+      <w:start w:val="1"/>
+      <w:numFmt w:val="bullet"/>
+      <w:lvlText w:val=""/>
+      <w:lvlJc w:val="left"/>
+      <w:pPr>
+        <w:ind w:left="4320" w:hanging="360"/>
+      </w:pPr>
+      <w:rPr>
+        <w:rFonts w:ascii="Wingdings" w:hAnsi="Wingdings" w:hint="default"/>
+      </w:rPr>
+    </w:lvl>
+    <w:lvl w:ilvl="6" w:tplc="FFFFFFFF" w:tentative="1">
+      <w:start w:val="1"/>
+      <w:numFmt w:val="bullet"/>
+      <w:lvlText w:val=""/>
+      <w:lvlJc w:val="left"/>
+      <w:pPr>
+        <w:ind w:left="5040" w:hanging="360"/>
+      </w:pPr>
+      <w:rPr>
+        <w:rFonts w:ascii="Symbol" w:hAnsi="Symbol" w:hint="default"/>
+      </w:rPr>
+    </w:lvl>
+    <w:lvl w:ilvl="7" w:tplc="FFFFFFFF" w:tentative="1">
+      <w:start w:val="1"/>
+      <w:numFmt w:val="bullet"/>
+      <w:lvlText w:val="o"/>
+      <w:lvlJc w:val="left"/>
+      <w:pPr>
+        <w:ind w:left="5760" w:hanging="360"/>
+      </w:pPr>
+      <w:rPr>
+        <w:rFonts w:ascii="Courier New" w:hAnsi="Courier New" w:cs="Courier New" w:hint="default"/>
+      </w:rPr>
+    </w:lvl>
+    <w:lvl w:ilvl="8" w:tplc="FFFFFFFF" w:tentative="1">
+      <w:start w:val="1"/>
+      <w:numFmt w:val="bullet"/>
+      <w:lvlText w:val=""/>
+      <w:lvlJc w:val="left"/>
+      <w:pPr>
+        <w:ind w:left="6480" w:hanging="360"/>
+      </w:pPr>
+      <w:rPr>
+        <w:rFonts w:ascii="Wingdings" w:hAnsi="Wingdings" w:hint="default"/>
+      </w:rPr>
+    </w:lvl>
+  </w:abstractNum>
+  <w:abstractNum w:abstractNumId="2" w15:restartNumberingAfterBreak="0">
+    <w:nsid w:val="29DA3956"/>
+    <w:multiLevelType w:val="hybridMultilevel"/>
+    <w:tmpl w:val="8CC85E42"/>
+    <w:lvl w:ilvl="0" w:tplc="04090001">
+      <w:start w:val="1"/>
+      <w:numFmt w:val="bullet"/>
+      <w:lvlText w:val=""/>
+      <w:lvlJc w:val="left"/>
+      <w:pPr>
+        <w:ind w:left="720" w:hanging="360"/>
+      </w:pPr>
+      <w:rPr>
+        <w:rFonts w:ascii="Symbol" w:hAnsi="Symbol" w:hint="default"/>
+      </w:rPr>
+    </w:lvl>
+    <w:lvl w:ilvl="1" w:tplc="04090003">
+      <w:start w:val="1"/>
+      <w:numFmt w:val="bullet"/>
+      <w:lvlText w:val="o"/>
+      <w:lvlJc w:val="left"/>
+      <w:pPr>
+        <w:ind w:left="1440" w:hanging="360"/>
+      </w:pPr>
+      <w:rPr>
+        <w:rFonts w:ascii="Courier New" w:hAnsi="Courier New" w:cs="Courier New" w:hint="default"/>
+      </w:rPr>
+    </w:lvl>
+    <w:lvl w:ilvl="2" w:tplc="04090005" w:tentative="1">
+      <w:start w:val="1"/>
+      <w:numFmt w:val="bullet"/>
+      <w:lvlText w:val=""/>
+      <w:lvlJc w:val="left"/>
+      <w:pPr>
+        <w:ind w:left="2160" w:hanging="360"/>
+      </w:pPr>
+      <w:rPr>
+        <w:rFonts w:ascii="Wingdings" w:hAnsi="Wingdings" w:hint="default"/>
+      </w:rPr>
+    </w:lvl>
+    <w:lvl w:ilvl="3" w:tplc="04090001" w:tentative="1">
+      <w:start w:val="1"/>
+      <w:numFmt w:val="bullet"/>
+      <w:lvlText w:val=""/>
+      <w:lvlJc w:val="left"/>
+      <w:pPr>
+        <w:ind w:left="2880" w:hanging="360"/>
+      </w:pPr>
+      <w:rPr>
+        <w:rFonts w:ascii="Symbol" w:hAnsi="Symbol" w:hint="default"/>
+      </w:rPr>
+    </w:lvl>
+    <w:lvl w:ilvl="4" w:tplc="04090003" w:tentative="1">
+      <w:start w:val="1"/>
+      <w:numFmt w:val="bullet"/>
+      <w:lvlText w:val="o"/>
+      <w:lvlJc w:val="left"/>
+      <w:pPr>
+        <w:ind w:left="3600" w:hanging="360"/>
+      </w:pPr>
+      <w:rPr>
+        <w:rFonts w:ascii="Courier New" w:hAnsi="Courier New" w:cs="Courier New" w:hint="default"/>
+      </w:rPr>
+    </w:lvl>
+    <w:lvl w:ilvl="5" w:tplc="04090005" w:tentative="1">
+      <w:start w:val="1"/>
+      <w:numFmt w:val="bullet"/>
+      <w:lvlText w:val=""/>
+      <w:lvlJc w:val="left"/>
+      <w:pPr>
+        <w:ind w:left="4320" w:hanging="360"/>
+      </w:pPr>
+      <w:rPr>
+        <w:rFonts w:ascii="Wingdings" w:hAnsi="Wingdings" w:hint="default"/>
+      </w:rPr>
+    </w:lvl>
+    <w:lvl w:ilvl="6" w:tplc="04090001" w:tentative="1">
+      <w:start w:val="1"/>
+      <w:numFmt w:val="bullet"/>
+      <w:lvlText w:val=""/>
+      <w:lvlJc w:val="left"/>
+      <w:pPr>
+        <w:ind w:left="5040" w:hanging="360"/>
+      </w:pPr>
+      <w:rPr>
+        <w:rFonts w:ascii="Symbol" w:hAnsi="Symbol" w:hint="default"/>
+      </w:rPr>
+    </w:lvl>
+    <w:lvl w:ilvl="7" w:tplc="04090003" w:tentative="1">
+      <w:start w:val="1"/>
+      <w:numFmt w:val="bullet"/>
+      <w:lvlText w:val="o"/>
+      <w:lvlJc w:val="left"/>
+      <w:pPr>
+        <w:ind w:left="5760" w:hanging="360"/>
+      </w:pPr>
+      <w:rPr>
+        <w:rFonts w:ascii="Courier New" w:hAnsi="Courier New" w:cs="Courier New" w:hint="default"/>
+      </w:rPr>
+    </w:lvl>
+    <w:lvl w:ilvl="8" w:tplc="04090005" w:tentative="1">
+      <w:start w:val="1"/>
+      <w:numFmt w:val="bullet"/>
+      <w:lvlText w:val=""/>
+      <w:lvlJc w:val="left"/>
+      <w:pPr>
+        <w:ind w:left="6480" w:hanging="360"/>
+      </w:pPr>
+      <w:rPr>
+        <w:rFonts w:ascii="Wingdings" w:hAnsi="Wingdings" w:hint="default"/>
+      </w:rPr>
+    </w:lvl>
+  </w:abstractNum>
+  <w:abstractNum w:abstractNumId="3" w15:restartNumberingAfterBreak="0">
+    <w:nsid w:val="33B73FD0"/>
+    <w:multiLevelType w:val="hybridMultilevel"/>
+    <w:tmpl w:val="9B689442"/>
+    <w:lvl w:ilvl="0" w:tplc="04090001">
+      <w:start w:val="1"/>
+      <w:numFmt w:val="bullet"/>
+      <w:lvlText w:val=""/>
+      <w:lvlJc w:val="left"/>
+      <w:pPr>
+        <w:ind w:left="720" w:hanging="360"/>
+      </w:pPr>
+      <w:rPr>
+        <w:rFonts w:ascii="Symbol" w:hAnsi="Symbol" w:hint="default"/>
+      </w:rPr>
+    </w:lvl>
+    <w:lvl w:ilvl="1" w:tplc="04090003">
+      <w:start w:val="1"/>
+      <w:numFmt w:val="bullet"/>
+      <w:lvlText w:val="o"/>
+      <w:lvlJc w:val="left"/>
+      <w:pPr>
+        <w:ind w:left="1440" w:hanging="360"/>
+      </w:pPr>
+      <w:rPr>
+        <w:rFonts w:ascii="Courier New" w:hAnsi="Courier New" w:cs="Courier New" w:hint="default"/>
+      </w:rPr>
+    </w:lvl>
+    <w:lvl w:ilvl="2" w:tplc="04090005" w:tentative="1">
+      <w:start w:val="1"/>
+      <w:numFmt w:val="bullet"/>
+      <w:lvlText w:val=""/>
+      <w:lvlJc w:val="left"/>
+      <w:pPr>
+        <w:ind w:left="2160" w:hanging="360"/>
+      </w:pPr>
+      <w:rPr>
+        <w:rFonts w:ascii="Wingdings" w:hAnsi="Wingdings" w:hint="default"/>
+      </w:rPr>
+    </w:lvl>
+    <w:lvl w:ilvl="3" w:tplc="04090001" w:tentative="1">
+      <w:start w:val="1"/>
+      <w:numFmt w:val="bullet"/>
+      <w:lvlText w:val=""/>
+      <w:lvlJc w:val="left"/>
+      <w:pPr>
+        <w:ind w:left="2880" w:hanging="360"/>
+      </w:pPr>
+      <w:rPr>
+        <w:rFonts w:ascii="Symbol" w:hAnsi="Symbol" w:hint="default"/>
+      </w:rPr>
+    </w:lvl>
+    <w:lvl w:ilvl="4" w:tplc="04090003" w:tentative="1">
+      <w:start w:val="1"/>
+      <w:numFmt w:val="bullet"/>
+      <w:lvlText w:val="o"/>
+      <w:lvlJc w:val="left"/>
+      <w:pPr>
+        <w:ind w:left="3600" w:hanging="360"/>
+      </w:pPr>
+      <w:rPr>
+        <w:rFonts w:ascii="Courier New" w:hAnsi="Courier New" w:cs="Courier New" w:hint="default"/>
+      </w:rPr>
+    </w:lvl>
+    <w:lvl w:ilvl="5" w:tplc="04090005" w:tentative="1">
+      <w:start w:val="1"/>
+      <w:numFmt w:val="bullet"/>
+      <w:lvlText w:val=""/>
+      <w:lvlJc w:val="left"/>
+      <w:pPr>
+        <w:ind w:left="4320" w:hanging="360"/>
+      </w:pPr>
+      <w:rPr>
+        <w:rFonts w:ascii="Wingdings" w:hAnsi="Wingdings" w:hint="default"/>
+      </w:rPr>
+    </w:lvl>
+    <w:lvl w:ilvl="6" w:tplc="04090001" w:tentative="1">
+      <w:start w:val="1"/>
+      <w:numFmt w:val="bullet"/>
+      <w:lvlText w:val=""/>
+      <w:lvlJc w:val="left"/>
+      <w:pPr>
+        <w:ind w:left="5040" w:hanging="360"/>
+      </w:pPr>
+      <w:rPr>
+        <w:rFonts w:ascii="Symbol" w:hAnsi="Symbol" w:hint="default"/>
+      </w:rPr>
+    </w:lvl>
+    <w:lvl w:ilvl="7" w:tplc="04090003" w:tentative="1">
+      <w:start w:val="1"/>
+      <w:numFmt w:val="bullet"/>
+      <w:lvlText w:val="o"/>
+      <w:lvlJc w:val="left"/>
+      <w:pPr>
+        <w:ind w:left="5760" w:hanging="360"/>
+      </w:pPr>
+      <w:rPr>
+        <w:rFonts w:ascii="Courier New" w:hAnsi="Courier New" w:cs="Courier New" w:hint="default"/>
+      </w:rPr>
+    </w:lvl>
+    <w:lvl w:ilvl="8" w:tplc="04090005" w:tentative="1">
+      <w:start w:val="1"/>
+      <w:numFmt w:val="bullet"/>
+      <w:lvlText w:val=""/>
+      <w:lvlJc w:val="left"/>
+      <w:pPr>
+        <w:ind w:left="6480" w:hanging="360"/>
+      </w:pPr>
+      <w:rPr>
+        <w:rFonts w:ascii="Wingdings" w:hAnsi="Wingdings" w:hint="default"/>
+      </w:rPr>
+    </w:lvl>
+  </w:abstractNum>
+  <w:abstractNum w:abstractNumId="4" w15:restartNumberingAfterBreak="0">
+    <w:nsid w:val="7FB92159"/>
+    <w:multiLevelType w:val="hybridMultilevel"/>
+    <w:tmpl w:val="9D0699D2"/>
+    <w:lvl w:ilvl="0" w:tplc="FFFFFFFF">
+      <w:start w:val="1"/>
+      <w:numFmt w:val="bullet"/>
+      <w:lvlText w:val=""/>
+      <w:lvlJc w:val="left"/>
+      <w:pPr>
+        <w:ind w:left="720" w:hanging="360"/>
+      </w:pPr>
+      <w:rPr>
+        <w:rFonts w:ascii="Symbol" w:hAnsi="Symbol" w:hint="default"/>
+      </w:rPr>
+    </w:lvl>
+    <w:lvl w:ilvl="1" w:tplc="04090001">
+      <w:start w:val="1"/>
+      <w:numFmt w:val="bullet"/>
+      <w:lvlText w:val=""/>
+      <w:lvlJc w:val="left"/>
+      <w:pPr>
+        <w:ind w:left="1440" w:hanging="360"/>
+      </w:pPr>
+      <w:rPr>
+        <w:rFonts w:ascii="Symbol" w:hAnsi="Symbol" w:hint="default"/>
+      </w:rPr>
+    </w:lvl>
+    <w:lvl w:ilvl="2" w:tplc="FFFFFFFF" w:tentative="1">
+      <w:start w:val="1"/>
+      <w:numFmt w:val="bullet"/>
+      <w:lvlText w:val=""/>
+      <w:lvlJc w:val="left"/>
+      <w:pPr>
+        <w:ind w:left="2160" w:hanging="360"/>
+      </w:pPr>
+      <w:rPr>
+        <w:rFonts w:ascii="Wingdings" w:hAnsi="Wingdings" w:hint="default"/>
+      </w:rPr>
+    </w:lvl>
+    <w:lvl w:ilvl="3" w:tplc="FFFFFFFF" w:tentative="1">
+      <w:start w:val="1"/>
+      <w:numFmt w:val="bullet"/>
+      <w:lvlText w:val=""/>
+      <w:lvlJc w:val="left"/>
+      <w:pPr>
+        <w:ind w:left="2880" w:hanging="360"/>
+      </w:pPr>
+      <w:rPr>
+        <w:rFonts w:ascii="Symbol" w:hAnsi="Symbol" w:hint="default"/>
+      </w:rPr>
+    </w:lvl>
+    <w:lvl w:ilvl="4" w:tplc="FFFFFFFF" w:tentative="1">
+      <w:start w:val="1"/>
+      <w:numFmt w:val="bullet"/>
+      <w:lvlText w:val="o"/>
+      <w:lvlJc w:val="left"/>
+      <w:pPr>
+        <w:ind w:left="3600" w:hanging="360"/>
+      </w:pPr>
+      <w:rPr>
+        <w:rFonts w:ascii="Courier New" w:hAnsi="Courier New" w:cs="Courier New" w:hint="default"/>
+      </w:rPr>
+    </w:lvl>
+    <w:lvl w:ilvl="5" w:tplc="FFFFFFFF" w:tentative="1">
+      <w:start w:val="1"/>
+      <w:numFmt w:val="bullet"/>
+      <w:lvlText w:val=""/>
+      <w:lvlJc w:val="left"/>
+      <w:pPr>
+        <w:ind w:left="4320" w:hanging="360"/>
+      </w:pPr>
+      <w:rPr>
+        <w:rFonts w:ascii="Wingdings" w:hAnsi="Wingdings" w:hint="default"/>
+      </w:rPr>
+    </w:lvl>
+    <w:lvl w:ilvl="6" w:tplc="FFFFFFFF" w:tentative="1">
+      <w:start w:val="1"/>
+      <w:numFmt w:val="bullet"/>
+      <w:lvlText w:val=""/>
+      <w:lvlJc w:val="left"/>
+      <w:pPr>
+        <w:ind w:left="5040" w:hanging="360"/>
+      </w:pPr>
+      <w:rPr>
+        <w:rFonts w:ascii="Symbol" w:hAnsi="Symbol" w:hint="default"/>
+      </w:rPr>
+    </w:lvl>
+    <w:lvl w:ilvl="7" w:tplc="FFFFFFFF" w:tentative="1">
+      <w:start w:val="1"/>
+      <w:numFmt w:val="bullet"/>
+      <w:lvlText w:val="o"/>
+      <w:lvlJc w:val="left"/>
+      <w:pPr>
+        <w:ind w:left="5760" w:hanging="360"/>
+      </w:pPr>
+      <w:rPr>
+        <w:rFonts w:ascii="Courier New" w:hAnsi="Courier New" w:cs="Courier New" w:hint="default"/>
+      </w:rPr>
+    </w:lvl>
+    <w:lvl w:ilvl="8" w:tplc="FFFFFFFF" w:tentative="1">
+      <w:start w:val="1"/>
+      <w:numFmt w:val="bullet"/>
+      <w:lvlText w:val=""/>
+      <w:lvlJc w:val="left"/>
+      <w:pPr>
+        <w:ind w:left="6480" w:hanging="360"/>
+      </w:pPr>
+      <w:rPr>
+        <w:rFonts w:ascii="Wingdings" w:hAnsi="Wingdings" w:hint="default"/>
+      </w:rPr>
+    </w:lvl>
+  </w:abstractNum>
+  <w:num w:numId="1" w16cid:durableId="1146243194">
+    <w:abstractNumId w:val="3"/>
+  </w:num>
+  <w:num w:numId="2" w16cid:durableId="2110657922">
+    <w:abstractNumId w:val="4"/>
+  </w:num>
+  <w:num w:numId="3" w16cid:durableId="1008486525">
+    <w:abstractNumId w:val="2"/>
+  </w:num>
+  <w:num w:numId="4" w16cid:durableId="1376738319">
+    <w:abstractNumId w:val="1"/>
+  </w:num>
+  <w:num w:numId="5" w16cid:durableId="1136945089">
+    <w:abstractNumId w:val="0"/>
+  </w:num>
+</w:numbering>
 </file>
 
 <file path=word/styles.xml><?xml version="1.0" encoding="utf-8"?>
@@ -930,6 +1927,41 @@
       <w:spacing w:val="5"/>
     </w:rPr>
   </w:style>
+  <w:style w:type="character" w:styleId="Hyperlink">
+    <w:name w:val="Hyperlink"/>
+    <w:basedOn w:val="DefaultParagraphFont"/>
+    <w:uiPriority w:val="99"/>
+    <w:unhideWhenUsed/>
+    <w:rsid w:val="00CB0C32"/>
+    <w:rPr>
+      <w:color w:val="467886" w:themeColor="hyperlink"/>
+      <w:u w:val="single"/>
+    </w:rPr>
+  </w:style>
+  <w:style w:type="character" w:styleId="UnresolvedMention">
+    <w:name w:val="Unresolved Mention"/>
+    <w:basedOn w:val="DefaultParagraphFont"/>
+    <w:uiPriority w:val="99"/>
+    <w:semiHidden/>
+    <w:unhideWhenUsed/>
+    <w:rsid w:val="00CB0C32"/>
+    <w:rPr>
+      <w:color w:val="605E5C"/>
+      <w:shd w:val="clear" w:color="auto" w:fill="E1DFDD"/>
+    </w:rPr>
+  </w:style>
+  <w:style w:type="character" w:styleId="FollowedHyperlink">
+    <w:name w:val="FollowedHyperlink"/>
+    <w:basedOn w:val="DefaultParagraphFont"/>
+    <w:uiPriority w:val="99"/>
+    <w:semiHidden/>
+    <w:unhideWhenUsed/>
+    <w:rsid w:val="00CB0C32"/>
+    <w:rPr>
+      <w:color w:val="96607D" w:themeColor="followedHyperlink"/>
+      <w:u w:val="single"/>
+    </w:rPr>
+  </w:style>
 </w:styles>
 </file>
 

</xml_diff>